<commit_message>
Added more task card and user story content into sprint cycles
</commit_message>
<xml_diff>
--- a/Design and Documentation/Sprint Cycles/Sprint Cycle 3.docx
+++ b/Design and Documentation/Sprint Cycles/Sprint Cycle 3.docx
@@ -453,6 +453,869 @@
                 <w:bCs/>
               </w:rPr>
               <w:t>User Stories/Task Cards</w:t>
+            </w:r>
+          </w:p>
+        </w:tc>
+      </w:tr>
+      <w:tr>
+        <w:tc>
+          <w:tcPr>
+            <w:tcW w:w="9016" w:type="dxa"/>
+          </w:tcPr>
+          <w:p>
+            <w:r>
+              <w:rPr>
+                <w:noProof/>
+              </w:rPr>
+              <w:drawing>
+                <wp:inline distT="0" distB="0" distL="0" distR="0" wp14:anchorId="4912EC16" wp14:editId="5D87A4F7">
+                  <wp:extent cx="5638800" cy="1968500"/>
+                  <wp:effectExtent l="0" t="0" r="0" b="0"/>
+                  <wp:docPr id="1" name="Picture 1"/>
+                  <wp:cNvGraphicFramePr>
+                    <a:graphicFrameLocks xmlns:a="http://schemas.openxmlformats.org/drawingml/2006/main" noChangeAspect="1"/>
+                  </wp:cNvGraphicFramePr>
+                  <a:graphic xmlns:a="http://schemas.openxmlformats.org/drawingml/2006/main">
+                    <a:graphicData uri="http://schemas.openxmlformats.org/drawingml/2006/picture">
+                      <pic:pic xmlns:pic="http://schemas.openxmlformats.org/drawingml/2006/picture">
+                        <pic:nvPicPr>
+                          <pic:cNvPr id="0" name="Picture 1"/>
+                          <pic:cNvPicPr>
+                            <a:picLocks noChangeAspect="1" noChangeArrowheads="1"/>
+                          </pic:cNvPicPr>
+                        </pic:nvPicPr>
+                        <pic:blipFill rotWithShape="1">
+                          <a:blip r:embed="rId5">
+                            <a:extLst>
+                              <a:ext uri="{28A0092B-C50C-407E-A947-70E740481C1C}">
+                                <a14:useLocalDpi xmlns:a14="http://schemas.microsoft.com/office/drawing/2010/main" val="0"/>
+                              </a:ext>
+                            </a:extLst>
+                          </a:blip>
+                          <a:srcRect r="1617" b="54210"/>
+                          <a:stretch/>
+                        </pic:blipFill>
+                        <pic:spPr bwMode="auto">
+                          <a:xfrm>
+                            <a:off x="0" y="0"/>
+                            <a:ext cx="5638800" cy="1968500"/>
+                          </a:xfrm>
+                          <a:prstGeom prst="rect">
+                            <a:avLst/>
+                          </a:prstGeom>
+                          <a:noFill/>
+                          <a:ln>
+                            <a:noFill/>
+                          </a:ln>
+                          <a:extLst>
+                            <a:ext uri="{53640926-AAD7-44D8-BBD7-CCE9431645EC}">
+                              <a14:shadowObscured xmlns:a14="http://schemas.microsoft.com/office/drawing/2010/main"/>
+                            </a:ext>
+                          </a:extLst>
+                        </pic:spPr>
+                      </pic:pic>
+                    </a:graphicData>
+                  </a:graphic>
+                </wp:inline>
+              </w:drawing>
+            </w:r>
+          </w:p>
+          <w:p>
+            <w:r>
+              <w:rPr>
+                <w:noProof/>
+              </w:rPr>
+              <w:drawing>
+                <wp:inline distT="0" distB="0" distL="0" distR="0" wp14:anchorId="6BD86DA6" wp14:editId="1EB51847">
+                  <wp:extent cx="5638800" cy="2222500"/>
+                  <wp:effectExtent l="0" t="0" r="0" b="6350"/>
+                  <wp:docPr id="2" name="Picture 2"/>
+                  <wp:cNvGraphicFramePr>
+                    <a:graphicFrameLocks xmlns:a="http://schemas.openxmlformats.org/drawingml/2006/main" noChangeAspect="1"/>
+                  </wp:cNvGraphicFramePr>
+                  <a:graphic xmlns:a="http://schemas.openxmlformats.org/drawingml/2006/main">
+                    <a:graphicData uri="http://schemas.openxmlformats.org/drawingml/2006/picture">
+                      <pic:pic xmlns:pic="http://schemas.openxmlformats.org/drawingml/2006/picture">
+                        <pic:nvPicPr>
+                          <pic:cNvPr id="0" name="Picture 3"/>
+                          <pic:cNvPicPr>
+                            <a:picLocks noChangeAspect="1" noChangeArrowheads="1"/>
+                          </pic:cNvPicPr>
+                        </pic:nvPicPr>
+                        <pic:blipFill rotWithShape="1">
+                          <a:blip r:embed="rId6">
+                            <a:extLst>
+                              <a:ext uri="{28A0092B-C50C-407E-A947-70E740481C1C}">
+                                <a14:useLocalDpi xmlns:a14="http://schemas.microsoft.com/office/drawing/2010/main" val="0"/>
+                              </a:ext>
+                            </a:extLst>
+                          </a:blip>
+                          <a:srcRect r="1617" b="48301"/>
+                          <a:stretch/>
+                        </pic:blipFill>
+                        <pic:spPr bwMode="auto">
+                          <a:xfrm>
+                            <a:off x="0" y="0"/>
+                            <a:ext cx="5638800" cy="2222500"/>
+                          </a:xfrm>
+                          <a:prstGeom prst="rect">
+                            <a:avLst/>
+                          </a:prstGeom>
+                          <a:noFill/>
+                          <a:ln>
+                            <a:noFill/>
+                          </a:ln>
+                          <a:extLst>
+                            <a:ext uri="{53640926-AAD7-44D8-BBD7-CCE9431645EC}">
+                              <a14:shadowObscured xmlns:a14="http://schemas.microsoft.com/office/drawing/2010/main"/>
+                            </a:ext>
+                          </a:extLst>
+                        </pic:spPr>
+                      </pic:pic>
+                    </a:graphicData>
+                  </a:graphic>
+                </wp:inline>
+              </w:drawing>
+            </w:r>
+          </w:p>
+          <w:p>
+            <w:r>
+              <w:rPr>
+                <w:noProof/>
+              </w:rPr>
+              <w:lastRenderedPageBreak/>
+              <w:drawing>
+                <wp:inline distT="0" distB="0" distL="0" distR="0" wp14:anchorId="76158304" wp14:editId="579AD3CB">
+                  <wp:extent cx="5632450" cy="2540000"/>
+                  <wp:effectExtent l="0" t="0" r="6350" b="0"/>
+                  <wp:docPr id="3" name="Picture 3"/>
+                  <wp:cNvGraphicFramePr>
+                    <a:graphicFrameLocks xmlns:a="http://schemas.openxmlformats.org/drawingml/2006/main" noChangeAspect="1"/>
+                  </wp:cNvGraphicFramePr>
+                  <a:graphic xmlns:a="http://schemas.openxmlformats.org/drawingml/2006/main">
+                    <a:graphicData uri="http://schemas.openxmlformats.org/drawingml/2006/picture">
+                      <pic:pic xmlns:pic="http://schemas.openxmlformats.org/drawingml/2006/picture">
+                        <pic:nvPicPr>
+                          <pic:cNvPr id="0" name="Picture 5"/>
+                          <pic:cNvPicPr>
+                            <a:picLocks noChangeAspect="1" noChangeArrowheads="1"/>
+                          </pic:cNvPicPr>
+                        </pic:nvPicPr>
+                        <pic:blipFill rotWithShape="1">
+                          <a:blip r:embed="rId7">
+                            <a:extLst>
+                              <a:ext uri="{28A0092B-C50C-407E-A947-70E740481C1C}">
+                                <a14:useLocalDpi xmlns:a14="http://schemas.microsoft.com/office/drawing/2010/main" val="0"/>
+                              </a:ext>
+                            </a:extLst>
+                          </a:blip>
+                          <a:srcRect r="1728" b="40916"/>
+                          <a:stretch/>
+                        </pic:blipFill>
+                        <pic:spPr bwMode="auto">
+                          <a:xfrm>
+                            <a:off x="0" y="0"/>
+                            <a:ext cx="5632450" cy="2540000"/>
+                          </a:xfrm>
+                          <a:prstGeom prst="rect">
+                            <a:avLst/>
+                          </a:prstGeom>
+                          <a:noFill/>
+                          <a:ln>
+                            <a:noFill/>
+                          </a:ln>
+                          <a:extLst>
+                            <a:ext uri="{53640926-AAD7-44D8-BBD7-CCE9431645EC}">
+                              <a14:shadowObscured xmlns:a14="http://schemas.microsoft.com/office/drawing/2010/main"/>
+                            </a:ext>
+                          </a:extLst>
+                        </pic:spPr>
+                      </pic:pic>
+                    </a:graphicData>
+                  </a:graphic>
+                </wp:inline>
+              </w:drawing>
+            </w:r>
+          </w:p>
+          <w:p>
+            <w:r>
+              <w:rPr>
+                <w:noProof/>
+              </w:rPr>
+              <w:drawing>
+                <wp:inline distT="0" distB="0" distL="0" distR="0" wp14:anchorId="0AE50B98" wp14:editId="521B1CB2">
+                  <wp:extent cx="5645150" cy="2800350"/>
+                  <wp:effectExtent l="0" t="0" r="0" b="0"/>
+                  <wp:docPr id="4" name="Picture 4"/>
+                  <wp:cNvGraphicFramePr>
+                    <a:graphicFrameLocks xmlns:a="http://schemas.openxmlformats.org/drawingml/2006/main" noChangeAspect="1"/>
+                  </wp:cNvGraphicFramePr>
+                  <a:graphic xmlns:a="http://schemas.openxmlformats.org/drawingml/2006/main">
+                    <a:graphicData uri="http://schemas.openxmlformats.org/drawingml/2006/picture">
+                      <pic:pic xmlns:pic="http://schemas.openxmlformats.org/drawingml/2006/picture">
+                        <pic:nvPicPr>
+                          <pic:cNvPr id="0" name="Picture 7"/>
+                          <pic:cNvPicPr>
+                            <a:picLocks noChangeAspect="1" noChangeArrowheads="1"/>
+                          </pic:cNvPicPr>
+                        </pic:nvPicPr>
+                        <pic:blipFill rotWithShape="1">
+                          <a:blip r:embed="rId8">
+                            <a:extLst>
+                              <a:ext uri="{28A0092B-C50C-407E-A947-70E740481C1C}">
+                                <a14:useLocalDpi xmlns:a14="http://schemas.microsoft.com/office/drawing/2010/main" val="0"/>
+                              </a:ext>
+                            </a:extLst>
+                          </a:blip>
+                          <a:srcRect r="1507" b="34859"/>
+                          <a:stretch/>
+                        </pic:blipFill>
+                        <pic:spPr bwMode="auto">
+                          <a:xfrm>
+                            <a:off x="0" y="0"/>
+                            <a:ext cx="5645150" cy="2800350"/>
+                          </a:xfrm>
+                          <a:prstGeom prst="rect">
+                            <a:avLst/>
+                          </a:prstGeom>
+                          <a:noFill/>
+                          <a:ln>
+                            <a:noFill/>
+                          </a:ln>
+                          <a:extLst>
+                            <a:ext uri="{53640926-AAD7-44D8-BBD7-CCE9431645EC}">
+                              <a14:shadowObscured xmlns:a14="http://schemas.microsoft.com/office/drawing/2010/main"/>
+                            </a:ext>
+                          </a:extLst>
+                        </pic:spPr>
+                      </pic:pic>
+                    </a:graphicData>
+                  </a:graphic>
+                </wp:inline>
+              </w:drawing>
+            </w:r>
+          </w:p>
+        </w:tc>
+        <w:bookmarkStart w:id="0" w:name="_GoBack"/>
+        <w:bookmarkEnd w:id="0"/>
+      </w:tr>
+    </w:tbl>
+    <w:p/>
+    <w:tbl>
+      <w:tblPr>
+        <w:tblStyle w:val="TableGrid"/>
+        <w:tblW w:w="0" w:type="auto"/>
+        <w:tblLook w:val="04A0" w:firstRow="1" w:lastRow="0" w:firstColumn="1" w:lastColumn="0" w:noHBand="0" w:noVBand="1"/>
+      </w:tblPr>
+      <w:tblGrid>
+        <w:gridCol w:w="9016"/>
+      </w:tblGrid>
+      <w:tr>
+        <w:tc>
+          <w:tcPr>
+            <w:tcW w:w="9016" w:type="dxa"/>
+            <w:shd w:val="clear" w:color="auto" w:fill="002060"/>
+          </w:tcPr>
+          <w:p>
+            <w:pPr>
+              <w:pStyle w:val="ListParagraph"/>
+              <w:numPr>
+                <w:ilvl w:val="0"/>
+                <w:numId w:val="1"/>
+              </w:numPr>
+              <w:jc w:val="center"/>
+              <w:rPr>
+                <w:b/>
+                <w:bCs/>
+              </w:rPr>
+            </w:pPr>
+            <w:r>
+              <w:rPr>
+                <w:b/>
+                <w:bCs/>
+              </w:rPr>
+              <w:t>Requirements Analysis</w:t>
+            </w:r>
+          </w:p>
+        </w:tc>
+      </w:tr>
+      <w:tr>
+        <w:tc>
+          <w:tcPr>
+            <w:tcW w:w="9016" w:type="dxa"/>
+          </w:tcPr>
+          <w:p>
+            <w:pPr>
+              <w:rPr>
+                <w:b/>
+                <w:bCs/>
+              </w:rPr>
+            </w:pPr>
+            <w:r>
+              <w:rPr>
+                <w:b/>
+                <w:bCs/>
+              </w:rPr>
+              <w:t>Functional Requirements:</w:t>
+            </w:r>
+          </w:p>
+          <w:p>
+            <w:pPr>
+              <w:pStyle w:val="ListParagraph"/>
+              <w:numPr>
+                <w:ilvl w:val="0"/>
+                <w:numId w:val="3"/>
+              </w:numPr>
+            </w:pPr>
+            <w:r>
+              <w:rPr>
+                <w:b/>
+                <w:bCs/>
+              </w:rPr>
+              <w:t>FR-10:</w:t>
+            </w:r>
+            <w:r>
+              <w:t xml:space="preserve"> As requested by Watson Games, none of the players should be assigned the role of banker and rather the program itself is assigned and handles the role of banker. This way the players can </w:t>
+            </w:r>
+            <w:proofErr w:type="gramStart"/>
+            <w:r>
+              <w:t>continue on</w:t>
+            </w:r>
+            <w:proofErr w:type="gramEnd"/>
+            <w:r>
+              <w:t xml:space="preserve"> and enjoy the game. The banker should be given the ability to distribute the correct amount of cash to each player throughout the game, via access to the “Bank”. The “Bank” will have a total of £50000 to ben used by the banker during the game. The Bank CANNOT lend out money to be borrowed from players.</w:t>
+            </w:r>
+          </w:p>
+          <w:p>
+            <w:pPr>
+              <w:pStyle w:val="ListParagraph"/>
+              <w:numPr>
+                <w:ilvl w:val="0"/>
+                <w:numId w:val="3"/>
+              </w:numPr>
+            </w:pPr>
+            <w:r>
+              <w:rPr>
+                <w:b/>
+                <w:bCs/>
+              </w:rPr>
+              <w:t>FR-12:</w:t>
+            </w:r>
+            <w:r>
+              <w:t xml:space="preserve"> From the very start of the game there will be two stacks of cards, shuffled/randomised and then placed on the game. This would be two packs, with both outcomes visible on the game board for the players to see. For every card selected from either pile, a replacement is given to said pile and placed at the bottom of the corresponding pile. These cards will include instructions as well as property (Refer to FR-18 for more information relating to the property aspect of some of the cards).</w:t>
+            </w:r>
+          </w:p>
+          <w:p>
+            <w:pPr>
+              <w:pStyle w:val="ListParagraph"/>
+              <w:numPr>
+                <w:ilvl w:val="0"/>
+                <w:numId w:val="3"/>
+              </w:numPr>
+            </w:pPr>
+            <w:r>
+              <w:rPr>
+                <w:b/>
+                <w:bCs/>
+              </w:rPr>
+              <w:t>FR-15:</w:t>
+            </w:r>
+            <w:r>
+              <w:t xml:space="preserve"> In the event that a player lands on a space with properties; “</w:t>
+            </w:r>
+            <w:r>
+              <w:rPr>
+                <w:rFonts w:eastAsia="Calibri" w:cs="Calibri"/>
+                <w:color w:val="000000" w:themeColor="text1"/>
+              </w:rPr>
+              <w:t>pot luck</w:t>
+            </w:r>
+            <w:r>
+              <w:t>” or “</w:t>
+            </w:r>
+            <w:r>
+              <w:rPr>
+                <w:rFonts w:eastAsia="Calibri" w:cs="Calibri"/>
+                <w:color w:val="000000" w:themeColor="text1"/>
+              </w:rPr>
+              <w:t>opportunity knocks</w:t>
+            </w:r>
+            <w:r>
+              <w:t xml:space="preserve">” (please refer to FR-14 for more information), then the player will be required to take a card from the top of the pile and carry out the instruction on the card. No other action should override this process when playing. When this is done the second </w:t>
+            </w:r>
+            <w:r>
+              <w:lastRenderedPageBreak/>
+              <w:t>process of FR-12 should be followed, where after a card has been selected, it is then replaced at the bottom of the corresponding pile. Only then can the next player take the next turn.</w:t>
+            </w:r>
+          </w:p>
+          <w:p>
+            <w:pPr>
+              <w:pStyle w:val="ListParagraph"/>
+              <w:numPr>
+                <w:ilvl w:val="0"/>
+                <w:numId w:val="3"/>
+              </w:numPr>
+            </w:pPr>
+            <w:r>
+              <w:rPr>
+                <w:b/>
+                <w:bCs/>
+              </w:rPr>
+              <w:t>FR-21:</w:t>
+            </w:r>
+            <w:r>
+              <w:t xml:space="preserve"> Constraint for other players at play here, whereby, if a player lands on a property space, already owned by another of the 2-6 players, they must pay “Rent” to the owner of the property. Thus having “rent money”, if you will, deducted from the player’s cash amount.</w:t>
+            </w:r>
+          </w:p>
+          <w:p>
+            <w:pPr>
+              <w:pStyle w:val="ListParagraph"/>
+              <w:numPr>
+                <w:ilvl w:val="0"/>
+                <w:numId w:val="3"/>
+              </w:numPr>
+              <w:spacing w:after="42" w:line="251" w:lineRule="auto"/>
+              <w:rPr>
+                <w:rFonts w:eastAsia="Calibri" w:cs="Calibri"/>
+                <w:color w:val="000000" w:themeColor="text1"/>
+              </w:rPr>
+            </w:pPr>
+            <w:r>
+              <w:rPr>
+                <w:b/>
+                <w:bCs/>
+              </w:rPr>
+              <w:t xml:space="preserve">FR-23: </w:t>
+            </w:r>
+            <w:r>
+              <w:t xml:space="preserve">Any player holding all the of one </w:t>
+            </w:r>
+            <w:proofErr w:type="gramStart"/>
+            <w:r>
+              <w:t>particular colour</w:t>
+            </w:r>
+            <w:proofErr w:type="gramEnd"/>
+            <w:r>
+              <w:t xml:space="preserve"> (e.g. Player 1 owns all property of colour </w:t>
+            </w:r>
+            <w:r>
+              <w:rPr>
+                <w:color w:val="FF0000"/>
+              </w:rPr>
+              <w:t>Red</w:t>
+            </w:r>
+            <w:r>
+              <w:t xml:space="preserve">) with no “improvements” made onto them will enable a doubling of rent for the other players to pay when in conjunction with FR-21. However, </w:t>
+            </w:r>
+            <w:proofErr w:type="gramStart"/>
+            <w:r>
+              <w:t>in the event that</w:t>
+            </w:r>
+            <w:proofErr w:type="gramEnd"/>
+            <w:r>
+              <w:t xml:space="preserve"> improvements have been made the any of the player’s owned property (again, of that </w:t>
+            </w:r>
+            <w:r>
+              <w:rPr>
+                <w:color w:val="FF0000"/>
+              </w:rPr>
+              <w:t>colour</w:t>
+            </w:r>
+            <w:r>
+              <w:t>) then the rent shall remain the same as originally assigned. Please note, houses</w:t>
+            </w:r>
+            <w:r>
+              <w:rPr>
+                <w:rFonts w:eastAsia="Calibri" w:cs="Calibri"/>
+                <w:color w:val="000000" w:themeColor="text1"/>
+              </w:rPr>
+              <w:t xml:space="preserve"> and hotels may only be purchased for properties where a player owns </w:t>
+            </w:r>
+            <w:proofErr w:type="gramStart"/>
+            <w:r>
+              <w:rPr>
+                <w:rFonts w:eastAsia="Calibri" w:cs="Calibri"/>
+                <w:color w:val="000000" w:themeColor="text1"/>
+              </w:rPr>
+              <w:t>all of</w:t>
+            </w:r>
+            <w:proofErr w:type="gramEnd"/>
+            <w:r>
+              <w:rPr>
+                <w:rFonts w:eastAsia="Calibri" w:cs="Calibri"/>
+                <w:color w:val="000000" w:themeColor="text1"/>
+              </w:rPr>
+              <w:t xml:space="preserve"> the properties in a particular colour coded group.</w:t>
+            </w:r>
+          </w:p>
+          <w:p>
+            <w:pPr>
+              <w:pStyle w:val="ListParagraph"/>
+              <w:numPr>
+                <w:ilvl w:val="0"/>
+                <w:numId w:val="3"/>
+              </w:numPr>
+            </w:pPr>
+            <w:r>
+              <w:rPr>
+                <w:b/>
+                <w:bCs/>
+              </w:rPr>
+              <w:t xml:space="preserve">FR-24: </w:t>
+            </w:r>
+            <w:r>
+              <w:t xml:space="preserve">ALL "rent” due from players must be paid, and thus deducted from, their cash amount. </w:t>
+            </w:r>
+            <w:proofErr w:type="gramStart"/>
+            <w:r>
+              <w:t>In the event that</w:t>
+            </w:r>
+            <w:proofErr w:type="gramEnd"/>
+            <w:r>
+              <w:t xml:space="preserve"> a player does not have enough for the "rent” then whatever game assets are in their possession must be sold to the property owner that is expecting rent. This will be used to cover whatever is owed in cash. If, still after selling ALL assets, the player is still in debt to the property owner then they must be classified as “bankrupt” and thus ejected from the game. In doing so their game token is also removed.</w:t>
+            </w:r>
+          </w:p>
+          <w:p>
+            <w:pPr>
+              <w:pStyle w:val="ListParagraph"/>
+              <w:numPr>
+                <w:ilvl w:val="0"/>
+                <w:numId w:val="3"/>
+              </w:numPr>
+            </w:pPr>
+            <w:r>
+              <w:rPr>
+                <w:b/>
+                <w:bCs/>
+              </w:rPr>
+              <w:t xml:space="preserve">FR-26: </w:t>
+            </w:r>
+            <w:r>
+              <w:rPr>
+                <w:b/>
+                <w:bCs/>
+                <w:i/>
+                <w:iCs/>
+              </w:rPr>
+              <w:t>(a)</w:t>
+            </w:r>
+            <w:r>
+              <w:rPr>
+                <w:i/>
+                <w:iCs/>
+              </w:rPr>
+              <w:t xml:space="preserve"> </w:t>
+            </w:r>
+            <w:r>
+              <w:t xml:space="preserve">Continuing on with property-owning players, if such a player needs to raise money, they should be able to do so by selling one of their properties to the bank for its original purchasing prices. </w:t>
+            </w:r>
+            <w:r>
+              <w:rPr>
+                <w:b/>
+                <w:bCs/>
+                <w:i/>
+                <w:iCs/>
+              </w:rPr>
+              <w:t>(b)</w:t>
+            </w:r>
+            <w:r>
+              <w:t xml:space="preserve"> Another option for a player raising funds would be</w:t>
+            </w:r>
+            <w:r>
+              <w:rPr>
+                <w:rFonts w:eastAsia="Calibri" w:cs="Calibri"/>
+                <w:color w:val="000000" w:themeColor="text1"/>
+              </w:rPr>
+              <w:t xml:space="preserve"> mortgaging a property with the bank. </w:t>
+            </w:r>
+            <w:r>
+              <w:rPr>
+                <w:b/>
+                <w:bCs/>
+                <w:i/>
+                <w:iCs/>
+              </w:rPr>
+              <w:t>(c)</w:t>
+            </w:r>
+            <w:r>
+              <w:rPr>
+                <w:rFonts w:eastAsia="Calibri" w:cs="Calibri"/>
+                <w:color w:val="000000" w:themeColor="text1"/>
+              </w:rPr>
+              <w:t xml:space="preserve"> The bank will pay the player one half of the value of the property as shown on the game card. </w:t>
+            </w:r>
+            <w:r>
+              <w:rPr>
+                <w:rFonts w:eastAsia="Calibri" w:cs="Calibri"/>
+                <w:b/>
+                <w:bCs/>
+                <w:color w:val="000000" w:themeColor="text1"/>
+              </w:rPr>
+              <w:t>No rent money will be collected</w:t>
+            </w:r>
+            <w:r>
+              <w:rPr>
+                <w:rFonts w:eastAsia="Calibri" w:cs="Calibri"/>
+                <w:color w:val="000000" w:themeColor="text1"/>
+              </w:rPr>
+              <w:t xml:space="preserve"> for that property while it is under a mortgage. </w:t>
+            </w:r>
+            <w:r>
+              <w:t>Taking FR-23 into consideration for this, there must be no additional improvements on the property, I.e. there should not be ANY improvements on the property before the whole process for FR-26 is initiated.</w:t>
+            </w:r>
+          </w:p>
+          <w:p>
+            <w:pPr>
+              <w:pStyle w:val="ListParagraph"/>
+              <w:numPr>
+                <w:ilvl w:val="0"/>
+                <w:numId w:val="3"/>
+              </w:numPr>
+              <w:spacing w:after="42" w:line="251" w:lineRule="auto"/>
+              <w:rPr>
+                <w:rFonts w:eastAsia="Calibri" w:cs="Calibri"/>
+                <w:color w:val="000000" w:themeColor="text1"/>
+              </w:rPr>
+            </w:pPr>
+            <w:r>
+              <w:rPr>
+                <w:b/>
+                <w:bCs/>
+              </w:rPr>
+              <w:t>FR-28:</w:t>
+            </w:r>
+            <w:r>
+              <w:t xml:space="preserve"> Following from FR-26-part b, </w:t>
+            </w:r>
+            <w:r>
+              <w:rPr>
+                <w:rFonts w:eastAsia="Calibri" w:cs="Calibri"/>
+                <w:color w:val="000000" w:themeColor="text1"/>
+              </w:rPr>
+              <w:t>if a mortgaged property is then sold back to the bank, it is sold for one half of the property price as shown on the card.</w:t>
+            </w:r>
+          </w:p>
+          <w:p>
+            <w:pPr>
+              <w:pStyle w:val="ListParagraph"/>
+              <w:numPr>
+                <w:ilvl w:val="0"/>
+                <w:numId w:val="3"/>
+              </w:numPr>
+              <w:spacing w:after="169" w:line="251" w:lineRule="auto"/>
+              <w:rPr>
+                <w:rFonts w:eastAsia="Calibri" w:cs="Calibri"/>
+                <w:color w:val="000000" w:themeColor="text1"/>
+              </w:rPr>
+            </w:pPr>
+            <w:r>
+              <w:rPr>
+                <w:rFonts w:eastAsia="Calibri" w:cs="Calibri"/>
+                <w:b/>
+                <w:bCs/>
+                <w:color w:val="000000" w:themeColor="text1"/>
+              </w:rPr>
+              <w:t>FR-32:</w:t>
+            </w:r>
+            <w:r>
+              <w:rPr>
+                <w:rFonts w:eastAsia="Calibri" w:cs="Calibri"/>
+                <w:color w:val="000000" w:themeColor="text1"/>
+              </w:rPr>
+              <w:t xml:space="preserve"> If a player has a “get out of jail free” card, then they place the card at the bottom of the “pot luck” or “opportunity knocks” pile as appropriate, the player token is moved to “just visiting” and the players turn ends. The player takes a normal turn in the next round.</w:t>
+            </w:r>
+          </w:p>
+          <w:p>
+            <w:pPr>
+              <w:pStyle w:val="ListParagraph"/>
+              <w:numPr>
+                <w:ilvl w:val="0"/>
+                <w:numId w:val="3"/>
+              </w:numPr>
+              <w:spacing w:after="169" w:line="251" w:lineRule="auto"/>
+              <w:rPr>
+                <w:rFonts w:eastAsia="Calibri" w:cs="Calibri"/>
+                <w:color w:val="000000" w:themeColor="text1"/>
+              </w:rPr>
+            </w:pPr>
+            <w:r>
+              <w:rPr>
+                <w:rFonts w:eastAsia="Calibri" w:cs="Calibri"/>
+                <w:b/>
+                <w:bCs/>
+                <w:color w:val="000000" w:themeColor="text1"/>
+              </w:rPr>
+              <w:t>FR-33:</w:t>
+            </w:r>
+            <w:r>
+              <w:rPr>
+                <w:rFonts w:eastAsia="Calibri" w:cs="Calibri"/>
+                <w:color w:val="000000" w:themeColor="text1"/>
+              </w:rPr>
+              <w:t xml:space="preserve"> </w:t>
+            </w:r>
+            <w:r>
+              <w:rPr>
+                <w:rFonts w:eastAsia="Calibri" w:cs="Calibri"/>
+              </w:rPr>
+              <w:t>The Excel sheets provided by Watson games that contain information/data relating to the game board and certain spaces and cards (e.g. 'opportunity knocks' and '</w:t>
+            </w:r>
+            <w:proofErr w:type="gramStart"/>
+            <w:r>
+              <w:rPr>
+                <w:rFonts w:eastAsia="Calibri" w:cs="Calibri"/>
+              </w:rPr>
+              <w:t>pot luck</w:t>
+            </w:r>
+            <w:proofErr w:type="gramEnd"/>
+            <w:r>
+              <w:rPr>
+                <w:rFonts w:eastAsia="Calibri" w:cs="Calibri"/>
+              </w:rPr>
+              <w:t>' cards) are just a convenient format to provide you with the data. You can process, store and manage the data anyway you see fit. We have no view on the best way to do this.</w:t>
+            </w:r>
+          </w:p>
+          <w:p>
+            <w:pPr>
+              <w:rPr>
+                <w:b/>
+                <w:bCs/>
+              </w:rPr>
+            </w:pPr>
+            <w:r>
+              <w:rPr>
+                <w:b/>
+                <w:bCs/>
+              </w:rPr>
+              <w:t>User Interface Requirements:</w:t>
+            </w:r>
+          </w:p>
+          <w:p>
+            <w:pPr>
+              <w:pStyle w:val="ListParagraph"/>
+              <w:numPr>
+                <w:ilvl w:val="0"/>
+                <w:numId w:val="4"/>
+              </w:numPr>
+            </w:pPr>
+            <w:r>
+              <w:rPr>
+                <w:b/>
+                <w:bCs/>
+              </w:rPr>
+              <w:t>UI-05:</w:t>
+            </w:r>
+            <w:r>
+              <w:t xml:space="preserve"> Cards should be displayed when they are withdrawn from the pack. From this, if it is an instruction, then they should be clearly visible for the user to read. A close/exit button for the card should also be clearly visible. The cards that display property information should disclose the following information:</w:t>
+            </w:r>
+          </w:p>
+          <w:p>
+            <w:pPr>
+              <w:pStyle w:val="ListParagraph"/>
+              <w:numPr>
+                <w:ilvl w:val="1"/>
+                <w:numId w:val="2"/>
+              </w:numPr>
+            </w:pPr>
+            <w:r>
+              <w:t xml:space="preserve">Property Name </w:t>
+            </w:r>
+          </w:p>
+          <w:p>
+            <w:pPr>
+              <w:pStyle w:val="ListParagraph"/>
+              <w:numPr>
+                <w:ilvl w:val="1"/>
+                <w:numId w:val="2"/>
+              </w:numPr>
+            </w:pPr>
+            <w:r>
+              <w:t>Property image (would be ideal)</w:t>
+            </w:r>
+          </w:p>
+          <w:p>
+            <w:pPr>
+              <w:pStyle w:val="ListParagraph"/>
+              <w:numPr>
+                <w:ilvl w:val="1"/>
+                <w:numId w:val="2"/>
+              </w:numPr>
+            </w:pPr>
+            <w:r>
+              <w:t xml:space="preserve">Property price </w:t>
+            </w:r>
+          </w:p>
+          <w:p>
+            <w:pPr>
+              <w:pStyle w:val="ListParagraph"/>
+              <w:numPr>
+                <w:ilvl w:val="1"/>
+                <w:numId w:val="2"/>
+              </w:numPr>
+            </w:pPr>
+            <w:r>
+              <w:t>Property description</w:t>
+            </w:r>
+          </w:p>
+          <w:p>
+            <w:pPr>
+              <w:pStyle w:val="ListParagraph"/>
+              <w:numPr>
+                <w:ilvl w:val="1"/>
+                <w:numId w:val="2"/>
+              </w:numPr>
+            </w:pPr>
+            <w:r>
+              <w:t>Colour category (name of category in the colour of its name)</w:t>
+            </w:r>
+          </w:p>
+          <w:p>
+            <w:pPr>
+              <w:pStyle w:val="ListParagraph"/>
+            </w:pPr>
+            <w:r>
+              <w:t>This type of card should also have a close/exit button on the card and must be visible for the user to see and click.</w:t>
+            </w:r>
+          </w:p>
+        </w:tc>
+      </w:tr>
+    </w:tbl>
+    <w:p/>
+    <w:tbl>
+      <w:tblPr>
+        <w:tblStyle w:val="TableGrid"/>
+        <w:tblW w:w="0" w:type="auto"/>
+        <w:tblLook w:val="04A0" w:firstRow="1" w:lastRow="0" w:firstColumn="1" w:lastColumn="0" w:noHBand="0" w:noVBand="1"/>
+      </w:tblPr>
+      <w:tblGrid>
+        <w:gridCol w:w="9016"/>
+      </w:tblGrid>
+      <w:tr>
+        <w:tc>
+          <w:tcPr>
+            <w:tcW w:w="9016" w:type="dxa"/>
+            <w:shd w:val="clear" w:color="auto" w:fill="002060"/>
+          </w:tcPr>
+          <w:p>
+            <w:pPr>
+              <w:pStyle w:val="ListParagraph"/>
+              <w:numPr>
+                <w:ilvl w:val="0"/>
+                <w:numId w:val="1"/>
+              </w:numPr>
+              <w:jc w:val="center"/>
+              <w:rPr>
+                <w:b/>
+                <w:bCs/>
+              </w:rPr>
+            </w:pPr>
+            <w:r>
+              <w:rPr>
+                <w:b/>
+                <w:bCs/>
+              </w:rPr>
+              <w:lastRenderedPageBreak/>
+              <w:t>Design</w:t>
             </w:r>
           </w:p>
         </w:tc>
@@ -500,638 +1363,6 @@
                 <w:b/>
                 <w:bCs/>
               </w:rPr>
-              <w:t>Requirements Analysis</w:t>
-            </w:r>
-          </w:p>
-        </w:tc>
-      </w:tr>
-      <w:tr>
-        <w:tc>
-          <w:tcPr>
-            <w:tcW w:w="9016" w:type="dxa"/>
-          </w:tcPr>
-          <w:p>
-            <w:pPr>
-              <w:rPr>
-                <w:b/>
-                <w:bCs/>
-              </w:rPr>
-            </w:pPr>
-            <w:r>
-              <w:rPr>
-                <w:b/>
-                <w:bCs/>
-              </w:rPr>
-              <w:t>Functional Requirements:</w:t>
-            </w:r>
-          </w:p>
-          <w:p>
-            <w:pPr>
-              <w:pStyle w:val="ListParagraph"/>
-              <w:numPr>
-                <w:ilvl w:val="0"/>
-                <w:numId w:val="3"/>
-              </w:numPr>
-            </w:pPr>
-            <w:r>
-              <w:rPr>
-                <w:b/>
-                <w:bCs/>
-              </w:rPr>
-              <w:t>FR-10:</w:t>
-            </w:r>
-            <w:r>
-              <w:t xml:space="preserve"> As requested by Watson Games, none of the players should be assigned the role of banker and rather the program itself is assigned and handles the role of banker. This way the players can </w:t>
-            </w:r>
-            <w:proofErr w:type="gramStart"/>
-            <w:r>
-              <w:t>continue on</w:t>
-            </w:r>
-            <w:proofErr w:type="gramEnd"/>
-            <w:r>
-              <w:t xml:space="preserve"> and enjoy the game. The banker should be given the ability to distribute the correct amount of cash to each player throughout the game, via access to the “Bank”. The “Bank” will have a total of £50000 to ben used by the banker during the game. The Bank CANNOT lend out money to be borrowed from players.</w:t>
-            </w:r>
-          </w:p>
-          <w:p>
-            <w:pPr>
-              <w:pStyle w:val="ListParagraph"/>
-              <w:numPr>
-                <w:ilvl w:val="0"/>
-                <w:numId w:val="3"/>
-              </w:numPr>
-            </w:pPr>
-            <w:r>
-              <w:rPr>
-                <w:b/>
-                <w:bCs/>
-              </w:rPr>
-              <w:t>FR-12:</w:t>
-            </w:r>
-            <w:r>
-              <w:t xml:space="preserve"> From the very start of the game there will be two stacks of cards, shuffled/randomised and then placed on the game. This would be two packs, with both outcomes visible on the game board for the players to see. For every card selected from either pile, a replacement is given to said pile and placed at the bottom of the corresponding pile. These cards will include instructions as well as property (Refer to FR-18 for more information relating to the property aspect of some of the cards).</w:t>
-            </w:r>
-          </w:p>
-          <w:p>
-            <w:pPr>
-              <w:pStyle w:val="ListParagraph"/>
-              <w:numPr>
-                <w:ilvl w:val="0"/>
-                <w:numId w:val="3"/>
-              </w:numPr>
-            </w:pPr>
-            <w:r>
-              <w:rPr>
-                <w:b/>
-                <w:bCs/>
-              </w:rPr>
-              <w:t>FR-15:</w:t>
-            </w:r>
-            <w:r>
-              <w:t xml:space="preserve"> In the event that a player lands on a space with properties; “</w:t>
-            </w:r>
-            <w:r>
-              <w:rPr>
-                <w:rFonts w:eastAsia="Calibri" w:cs="Calibri"/>
-                <w:color w:val="000000" w:themeColor="text1"/>
-              </w:rPr>
-              <w:t>pot luck</w:t>
-            </w:r>
-            <w:r>
-              <w:t>” or “</w:t>
-            </w:r>
-            <w:r>
-              <w:rPr>
-                <w:rFonts w:eastAsia="Calibri" w:cs="Calibri"/>
-                <w:color w:val="000000" w:themeColor="text1"/>
-              </w:rPr>
-              <w:t>opportunity knocks</w:t>
-            </w:r>
-            <w:r>
-              <w:t>” (please refer to FR-14 for more information), then the player will be required to take a card from the top of the pile and carry out the instruction on the card. No other action should override this process when playing. When this is done the second process of FR-12 should be followed, where after a card has been selected, it is then replaced at the bottom of the corresponding pile. Only then can the next player take the next turn.</w:t>
-            </w:r>
-          </w:p>
-          <w:p>
-            <w:pPr>
-              <w:pStyle w:val="ListParagraph"/>
-              <w:numPr>
-                <w:ilvl w:val="0"/>
-                <w:numId w:val="3"/>
-              </w:numPr>
-            </w:pPr>
-            <w:r>
-              <w:rPr>
-                <w:b/>
-                <w:bCs/>
-              </w:rPr>
-              <w:t>FR-21:</w:t>
-            </w:r>
-            <w:r>
-              <w:t xml:space="preserve"> Constraint for other players at play here, whereby, if a player lands on a property space, already owned by another of the 2-6 players, they must pay “Rent” to the owner of the property. Thus having “rent money”, if you will, deducted from the player’s cash amount.</w:t>
-            </w:r>
-          </w:p>
-          <w:p>
-            <w:pPr>
-              <w:pStyle w:val="ListParagraph"/>
-              <w:numPr>
-                <w:ilvl w:val="0"/>
-                <w:numId w:val="3"/>
-              </w:numPr>
-              <w:spacing w:after="42" w:line="251" w:lineRule="auto"/>
-              <w:rPr>
-                <w:rFonts w:eastAsia="Calibri" w:cs="Calibri"/>
-                <w:color w:val="000000" w:themeColor="text1"/>
-              </w:rPr>
-            </w:pPr>
-            <w:r>
-              <w:rPr>
-                <w:b/>
-                <w:bCs/>
-              </w:rPr>
-              <w:t xml:space="preserve">FR-23: </w:t>
-            </w:r>
-            <w:r>
-              <w:t xml:space="preserve">Any player holding all the of one </w:t>
-            </w:r>
-            <w:proofErr w:type="gramStart"/>
-            <w:r>
-              <w:t>particular colour</w:t>
-            </w:r>
-            <w:proofErr w:type="gramEnd"/>
-            <w:r>
-              <w:t xml:space="preserve"> (e.g. Player 1 owns all property of colour </w:t>
-            </w:r>
-            <w:r>
-              <w:rPr>
-                <w:color w:val="FF0000"/>
-              </w:rPr>
-              <w:t>Red</w:t>
-            </w:r>
-            <w:r>
-              <w:t xml:space="preserve">) with no “improvements” made onto them will enable a doubling of rent for the other players to pay when in conjunction with FR-21. However, </w:t>
-            </w:r>
-            <w:proofErr w:type="gramStart"/>
-            <w:r>
-              <w:t>in the event that</w:t>
-            </w:r>
-            <w:proofErr w:type="gramEnd"/>
-            <w:r>
-              <w:t xml:space="preserve"> improvements have been made the any of the player’s owned property (again, of that </w:t>
-            </w:r>
-            <w:r>
-              <w:rPr>
-                <w:color w:val="FF0000"/>
-              </w:rPr>
-              <w:t>colour</w:t>
-            </w:r>
-            <w:r>
-              <w:t>) then the rent shall remain the same as originally assigned. Please note, houses</w:t>
-            </w:r>
-            <w:r>
-              <w:rPr>
-                <w:rFonts w:eastAsia="Calibri" w:cs="Calibri"/>
-                <w:color w:val="000000" w:themeColor="text1"/>
-              </w:rPr>
-              <w:t xml:space="preserve"> </w:t>
-            </w:r>
-            <w:r>
-              <w:rPr>
-                <w:rFonts w:eastAsia="Calibri" w:cs="Calibri"/>
-                <w:color w:val="000000" w:themeColor="text1"/>
-              </w:rPr>
-              <w:lastRenderedPageBreak/>
-              <w:t xml:space="preserve">and hotels may only be purchased for properties where a player owns </w:t>
-            </w:r>
-            <w:proofErr w:type="gramStart"/>
-            <w:r>
-              <w:rPr>
-                <w:rFonts w:eastAsia="Calibri" w:cs="Calibri"/>
-                <w:color w:val="000000" w:themeColor="text1"/>
-              </w:rPr>
-              <w:t>all of</w:t>
-            </w:r>
-            <w:proofErr w:type="gramEnd"/>
-            <w:r>
-              <w:rPr>
-                <w:rFonts w:eastAsia="Calibri" w:cs="Calibri"/>
-                <w:color w:val="000000" w:themeColor="text1"/>
-              </w:rPr>
-              <w:t xml:space="preserve"> the properties in a particular colour coded group.</w:t>
-            </w:r>
-          </w:p>
-          <w:p>
-            <w:pPr>
-              <w:pStyle w:val="ListParagraph"/>
-              <w:numPr>
-                <w:ilvl w:val="0"/>
-                <w:numId w:val="3"/>
-              </w:numPr>
-            </w:pPr>
-            <w:r>
-              <w:rPr>
-                <w:b/>
-                <w:bCs/>
-              </w:rPr>
-              <w:t xml:space="preserve">FR-24: </w:t>
-            </w:r>
-            <w:r>
-              <w:t xml:space="preserve">ALL "rent” due from players must be paid, and thus deducted from, their cash amount. </w:t>
-            </w:r>
-            <w:proofErr w:type="gramStart"/>
-            <w:r>
-              <w:t>In the event that</w:t>
-            </w:r>
-            <w:proofErr w:type="gramEnd"/>
-            <w:r>
-              <w:t xml:space="preserve"> a player does not have enough for the "rent” then whatever game assets are in their possession must be sold to the property owner that is expecting rent. This will be used to cover whatever is owed in cash. If, still after selling ALL assets, the player is still in debt to the property owner then they must be classified as “bankrupt” and thus ejected from the game. In doing so their game token is also removed.</w:t>
-            </w:r>
-          </w:p>
-          <w:p>
-            <w:pPr>
-              <w:pStyle w:val="ListParagraph"/>
-              <w:numPr>
-                <w:ilvl w:val="0"/>
-                <w:numId w:val="3"/>
-              </w:numPr>
-            </w:pPr>
-            <w:r>
-              <w:rPr>
-                <w:b/>
-                <w:bCs/>
-              </w:rPr>
-              <w:t xml:space="preserve">FR-26: </w:t>
-            </w:r>
-            <w:r>
-              <w:rPr>
-                <w:b/>
-                <w:bCs/>
-                <w:i/>
-                <w:iCs/>
-              </w:rPr>
-              <w:t>(a)</w:t>
-            </w:r>
-            <w:r>
-              <w:rPr>
-                <w:i/>
-                <w:iCs/>
-              </w:rPr>
-              <w:t xml:space="preserve"> </w:t>
-            </w:r>
-            <w:r>
-              <w:t xml:space="preserve">Continuing on with property-owning players, if such a player needs to raise money, they should be able to do so by selling one of their properties to the bank for its original purchasing prices. </w:t>
-            </w:r>
-            <w:r>
-              <w:rPr>
-                <w:b/>
-                <w:bCs/>
-                <w:i/>
-                <w:iCs/>
-              </w:rPr>
-              <w:t>(b)</w:t>
-            </w:r>
-            <w:r>
-              <w:t xml:space="preserve"> Another option for a player raising funds would be</w:t>
-            </w:r>
-            <w:r>
-              <w:rPr>
-                <w:rFonts w:eastAsia="Calibri" w:cs="Calibri"/>
-                <w:color w:val="000000" w:themeColor="text1"/>
-              </w:rPr>
-              <w:t xml:space="preserve"> mortgaging a property with the bank. </w:t>
-            </w:r>
-            <w:r>
-              <w:rPr>
-                <w:b/>
-                <w:bCs/>
-                <w:i/>
-                <w:iCs/>
-              </w:rPr>
-              <w:t>(c)</w:t>
-            </w:r>
-            <w:r>
-              <w:rPr>
-                <w:rFonts w:eastAsia="Calibri" w:cs="Calibri"/>
-                <w:color w:val="000000" w:themeColor="text1"/>
-              </w:rPr>
-              <w:t xml:space="preserve"> The bank will pay the player one half of the value of the property as shown on the game card. </w:t>
-            </w:r>
-            <w:r>
-              <w:rPr>
-                <w:rFonts w:eastAsia="Calibri" w:cs="Calibri"/>
-                <w:b/>
-                <w:bCs/>
-                <w:color w:val="000000" w:themeColor="text1"/>
-              </w:rPr>
-              <w:t>No rent money will be collected</w:t>
-            </w:r>
-            <w:r>
-              <w:rPr>
-                <w:rFonts w:eastAsia="Calibri" w:cs="Calibri"/>
-                <w:color w:val="000000" w:themeColor="text1"/>
-              </w:rPr>
-              <w:t xml:space="preserve"> for that property while it is under a mortgage. </w:t>
-            </w:r>
-            <w:r>
-              <w:t>Taking FR-23 into consideration for this, there must be no additional improvements on the property, I.e. there should not be ANY improvements on the property before the whole process for FR-26 is initiated.</w:t>
-            </w:r>
-          </w:p>
-          <w:p>
-            <w:pPr>
-              <w:pStyle w:val="ListParagraph"/>
-              <w:numPr>
-                <w:ilvl w:val="0"/>
-                <w:numId w:val="3"/>
-              </w:numPr>
-              <w:spacing w:after="42" w:line="251" w:lineRule="auto"/>
-              <w:rPr>
-                <w:rFonts w:eastAsia="Calibri" w:cs="Calibri"/>
-                <w:color w:val="000000" w:themeColor="text1"/>
-              </w:rPr>
-            </w:pPr>
-            <w:r>
-              <w:rPr>
-                <w:b/>
-                <w:bCs/>
-              </w:rPr>
-              <w:t>FR-28:</w:t>
-            </w:r>
-            <w:r>
-              <w:t xml:space="preserve"> Following from FR-26-part b, </w:t>
-            </w:r>
-            <w:r>
-              <w:rPr>
-                <w:rFonts w:eastAsia="Calibri" w:cs="Calibri"/>
-                <w:color w:val="000000" w:themeColor="text1"/>
-              </w:rPr>
-              <w:t>if a mortgaged property is then sold back to the bank, it is sold for one half of the property price as shown on the card.</w:t>
-            </w:r>
-          </w:p>
-          <w:p>
-            <w:pPr>
-              <w:pStyle w:val="ListParagraph"/>
-              <w:numPr>
-                <w:ilvl w:val="0"/>
-                <w:numId w:val="3"/>
-              </w:numPr>
-              <w:spacing w:after="169" w:line="251" w:lineRule="auto"/>
-              <w:rPr>
-                <w:rFonts w:eastAsia="Calibri" w:cs="Calibri"/>
-                <w:color w:val="000000" w:themeColor="text1"/>
-              </w:rPr>
-            </w:pPr>
-            <w:r>
-              <w:rPr>
-                <w:rFonts w:eastAsia="Calibri" w:cs="Calibri"/>
-                <w:b/>
-                <w:bCs/>
-                <w:color w:val="000000" w:themeColor="text1"/>
-              </w:rPr>
-              <w:t>FR-32:</w:t>
-            </w:r>
-            <w:r>
-              <w:rPr>
-                <w:rFonts w:eastAsia="Calibri" w:cs="Calibri"/>
-                <w:color w:val="000000" w:themeColor="text1"/>
-              </w:rPr>
-              <w:t xml:space="preserve"> If a player has a “get out of jail free” card, then they place the card at the bottom of the “pot luck” or “opportunity knocks” pile as appropriate, the player token is moved to “just visiting” and the players turn ends. The player takes a normal turn in the next round.</w:t>
-            </w:r>
-          </w:p>
-          <w:p>
-            <w:pPr>
-              <w:pStyle w:val="ListParagraph"/>
-              <w:numPr>
-                <w:ilvl w:val="0"/>
-                <w:numId w:val="3"/>
-              </w:numPr>
-              <w:spacing w:after="169" w:line="251" w:lineRule="auto"/>
-              <w:rPr>
-                <w:rFonts w:eastAsia="Calibri" w:cs="Calibri"/>
-                <w:color w:val="000000" w:themeColor="text1"/>
-              </w:rPr>
-            </w:pPr>
-            <w:r>
-              <w:rPr>
-                <w:rFonts w:eastAsia="Calibri" w:cs="Calibri"/>
-                <w:b/>
-                <w:bCs/>
-                <w:color w:val="000000" w:themeColor="text1"/>
-              </w:rPr>
-              <w:t>FR-33:</w:t>
-            </w:r>
-            <w:r>
-              <w:rPr>
-                <w:rFonts w:eastAsia="Calibri" w:cs="Calibri"/>
-                <w:color w:val="000000" w:themeColor="text1"/>
-              </w:rPr>
-              <w:t xml:space="preserve"> </w:t>
-            </w:r>
-            <w:r>
-              <w:rPr>
-                <w:rFonts w:eastAsia="Calibri" w:cs="Calibri"/>
-              </w:rPr>
-              <w:t>The Excel sheets provided by Watson games that contain information/data relating to the game board and certain spaces and cards (e.g. 'opportunity knocks' and '</w:t>
-            </w:r>
-            <w:proofErr w:type="gramStart"/>
-            <w:r>
-              <w:rPr>
-                <w:rFonts w:eastAsia="Calibri" w:cs="Calibri"/>
-              </w:rPr>
-              <w:t>pot luck</w:t>
-            </w:r>
-            <w:proofErr w:type="gramEnd"/>
-            <w:r>
-              <w:rPr>
-                <w:rFonts w:eastAsia="Calibri" w:cs="Calibri"/>
-              </w:rPr>
-              <w:t>' cards) are just a convenient format to provide you with the data. You can process, store and manage the data anyway you see fit. We have no view on the best way to do this.</w:t>
-            </w:r>
-          </w:p>
-          <w:p>
-            <w:pPr>
-              <w:rPr>
-                <w:b/>
-                <w:bCs/>
-              </w:rPr>
-            </w:pPr>
-            <w:r>
-              <w:rPr>
-                <w:b/>
-                <w:bCs/>
-              </w:rPr>
-              <w:t>User Interface Requirements:</w:t>
-            </w:r>
-          </w:p>
-          <w:p>
-            <w:pPr>
-              <w:pStyle w:val="ListParagraph"/>
-              <w:numPr>
-                <w:ilvl w:val="0"/>
-                <w:numId w:val="4"/>
-              </w:numPr>
-            </w:pPr>
-            <w:r>
-              <w:rPr>
-                <w:b/>
-                <w:bCs/>
-              </w:rPr>
-              <w:t>UI-05:</w:t>
-            </w:r>
-            <w:r>
-              <w:t xml:space="preserve"> Cards should be displayed when they are withdrawn from the pack. From this, if it is an instruction, then they should be clearly visible for the user to read. A close/exit button for the card should also be clearly visible. The cards that display property information should disclose the following information:</w:t>
-            </w:r>
-          </w:p>
-          <w:p>
-            <w:pPr>
-              <w:pStyle w:val="ListParagraph"/>
-              <w:numPr>
-                <w:ilvl w:val="1"/>
-                <w:numId w:val="2"/>
-              </w:numPr>
-            </w:pPr>
-            <w:r>
-              <w:t xml:space="preserve">Property Name </w:t>
-            </w:r>
-          </w:p>
-          <w:p>
-            <w:pPr>
-              <w:pStyle w:val="ListParagraph"/>
-              <w:numPr>
-                <w:ilvl w:val="1"/>
-                <w:numId w:val="2"/>
-              </w:numPr>
-            </w:pPr>
-            <w:r>
-              <w:t>Property image (would be ideal)</w:t>
-            </w:r>
-          </w:p>
-          <w:p>
-            <w:pPr>
-              <w:pStyle w:val="ListParagraph"/>
-              <w:numPr>
-                <w:ilvl w:val="1"/>
-                <w:numId w:val="2"/>
-              </w:numPr>
-            </w:pPr>
-            <w:r>
-              <w:t xml:space="preserve">Property price </w:t>
-            </w:r>
-          </w:p>
-          <w:p>
-            <w:pPr>
-              <w:pStyle w:val="ListParagraph"/>
-              <w:numPr>
-                <w:ilvl w:val="1"/>
-                <w:numId w:val="2"/>
-              </w:numPr>
-            </w:pPr>
-            <w:r>
-              <w:t>Property description</w:t>
-            </w:r>
-          </w:p>
-          <w:p>
-            <w:pPr>
-              <w:pStyle w:val="ListParagraph"/>
-              <w:numPr>
-                <w:ilvl w:val="1"/>
-                <w:numId w:val="2"/>
-              </w:numPr>
-            </w:pPr>
-            <w:r>
-              <w:t>Colour category (name of category in the colour of its name)</w:t>
-            </w:r>
-          </w:p>
-          <w:p>
-            <w:pPr>
-              <w:pStyle w:val="ListParagraph"/>
-            </w:pPr>
-            <w:r>
-              <w:t>This type of card should also have a close/exit button on the card and must be visible for the user to see and click.</w:t>
-            </w:r>
-          </w:p>
-        </w:tc>
-      </w:tr>
-    </w:tbl>
-    <w:p/>
-    <w:tbl>
-      <w:tblPr>
-        <w:tblStyle w:val="TableGrid"/>
-        <w:tblW w:w="0" w:type="auto"/>
-        <w:tblLook w:val="04A0" w:firstRow="1" w:lastRow="0" w:firstColumn="1" w:lastColumn="0" w:noHBand="0" w:noVBand="1"/>
-      </w:tblPr>
-      <w:tblGrid>
-        <w:gridCol w:w="9016"/>
-      </w:tblGrid>
-      <w:tr>
-        <w:tc>
-          <w:tcPr>
-            <w:tcW w:w="9016" w:type="dxa"/>
-            <w:shd w:val="clear" w:color="auto" w:fill="002060"/>
-          </w:tcPr>
-          <w:p>
-            <w:pPr>
-              <w:pStyle w:val="ListParagraph"/>
-              <w:numPr>
-                <w:ilvl w:val="0"/>
-                <w:numId w:val="1"/>
-              </w:numPr>
-              <w:jc w:val="center"/>
-              <w:rPr>
-                <w:b/>
-                <w:bCs/>
-              </w:rPr>
-            </w:pPr>
-            <w:r>
-              <w:rPr>
-                <w:b/>
-                <w:bCs/>
-              </w:rPr>
-              <w:t>Design</w:t>
-            </w:r>
-          </w:p>
-        </w:tc>
-      </w:tr>
-      <w:tr>
-        <w:tc>
-          <w:tcPr>
-            <w:tcW w:w="9016" w:type="dxa"/>
-          </w:tcPr>
-          <w:p/>
-        </w:tc>
-      </w:tr>
-    </w:tbl>
-    <w:p/>
-    <w:tbl>
-      <w:tblPr>
-        <w:tblStyle w:val="TableGrid"/>
-        <w:tblW w:w="0" w:type="auto"/>
-        <w:tblLook w:val="04A0" w:firstRow="1" w:lastRow="0" w:firstColumn="1" w:lastColumn="0" w:noHBand="0" w:noVBand="1"/>
-      </w:tblPr>
-      <w:tblGrid>
-        <w:gridCol w:w="9016"/>
-      </w:tblGrid>
-      <w:tr>
-        <w:tc>
-          <w:tcPr>
-            <w:tcW w:w="9016" w:type="dxa"/>
-            <w:shd w:val="clear" w:color="auto" w:fill="002060"/>
-          </w:tcPr>
-          <w:p>
-            <w:pPr>
-              <w:pStyle w:val="ListParagraph"/>
-              <w:numPr>
-                <w:ilvl w:val="0"/>
-                <w:numId w:val="1"/>
-              </w:numPr>
-              <w:jc w:val="center"/>
-              <w:rPr>
-                <w:b/>
-                <w:bCs/>
-              </w:rPr>
-            </w:pPr>
-            <w:r>
-              <w:rPr>
-                <w:b/>
-                <w:bCs/>
-              </w:rPr>
               <w:t>Test Plan</w:t>
             </w:r>
             <w:r>
@@ -1343,11 +1574,7 @@
                 </w:tcPr>
                 <w:p>
                   <w:r>
-                    <w:t xml:space="preserve">Value of cash owned by </w:t>
-                  </w:r>
-                  <w:r>
-                    <w:lastRenderedPageBreak/>
-                    <w:t>the bank is £50,000.</w:t>
+                    <w:t>Value of cash owned by the bank is £50,000.</w:t>
                   </w:r>
                 </w:p>
               </w:tc>
@@ -1357,7 +1584,6 @@
                 </w:tcPr>
                 <w:p>
                   <w:r>
-                    <w:lastRenderedPageBreak/>
                     <w:t>The bank has infinite money.</w:t>
                   </w:r>
                 </w:p>
@@ -1607,7 +1833,11 @@
                 <w:p/>
                 <w:p>
                   <w:r>
-                    <w:t>Cost of transaction is deducted from player’s account and added to banker’s account.</w:t>
+                    <w:t xml:space="preserve">Cost of transaction is deducted from player’s account and </w:t>
+                  </w:r>
+                  <w:r>
+                    <w:lastRenderedPageBreak/>
+                    <w:t>added to banker’s account.</w:t>
                   </w:r>
                 </w:p>
               </w:tc>
@@ -1617,6 +1847,7 @@
                 </w:tcPr>
                 <w:p>
                   <w:r>
+                    <w:lastRenderedPageBreak/>
                     <w:t xml:space="preserve">A window is </w:t>
                   </w:r>
                   <w:proofErr w:type="gramStart"/>
@@ -1714,7 +1945,6 @@
                 </w:tcPr>
                 <w:p>
                   <w:r>
-                    <w:lastRenderedPageBreak/>
                     <w:t>7</w:t>
                   </w:r>
                 </w:p>
@@ -1984,7 +2214,11 @@
                 </w:tcPr>
                 <w:p>
                   <w:r>
-                    <w:t>Property card is transferred from player’s account to the bank; value of the property is added to the player’s account and deducted from the bank.</w:t>
+                    <w:t xml:space="preserve">Property card is transferred from player’s account to the bank; </w:t>
+                  </w:r>
+                  <w:r>
+                    <w:lastRenderedPageBreak/>
+                    <w:t>value of the property is added to the player’s account and deducted from the bank.</w:t>
                   </w:r>
                 </w:p>
               </w:tc>
@@ -2002,6 +2236,7 @@
                     <w:rPr>
                       <w:color w:val="000000" w:themeColor="text1"/>
                     </w:rPr>
+                    <w:lastRenderedPageBreak/>
                     <w:t xml:space="preserve">N/A - No implementation </w:t>
                   </w:r>
                   <w:proofErr w:type="gramStart"/>
@@ -2055,11 +2290,7 @@
                 </w:tcPr>
                 <w:p>
                   <w:r>
-                    <w:t xml:space="preserve">Player clicks ‘mortgage </w:t>
-                  </w:r>
-                  <w:r>
-                    <w:lastRenderedPageBreak/>
-                    <w:t>property’ button [button click].</w:t>
+                    <w:t>Player clicks ‘mortgage property’ button [button click].</w:t>
                   </w:r>
                 </w:p>
               </w:tc>
@@ -2069,12 +2300,7 @@
                 </w:tcPr>
                 <w:p>
                   <w:r>
-                    <w:lastRenderedPageBreak/>
-                    <w:t xml:space="preserve">Bank pays the player </w:t>
-                  </w:r>
-                  <w:r>
-                    <w:lastRenderedPageBreak/>
-                    <w:t>half the value of the property; rent value for said property is reduced to £0.</w:t>
+                    <w:t>Bank pays the player half the value of the property; rent value for said property is reduced to £0.</w:t>
                   </w:r>
                 </w:p>
               </w:tc>
@@ -2089,12 +2315,7 @@
                     </w:rPr>
                   </w:pPr>
                   <w:r>
-                    <w:lastRenderedPageBreak/>
-                    <w:t xml:space="preserve">The player does receive half the </w:t>
-                  </w:r>
-                  <w:r>
-                    <w:lastRenderedPageBreak/>
-                    <w:t xml:space="preserve">property value. And all houses/hotels are </w:t>
+                    <w:t xml:space="preserve">The player does receive half the property value. And all houses/hotels are </w:t>
                   </w:r>
                   <w:proofErr w:type="gramStart"/>
                   <w:r>
@@ -2300,7 +2521,11 @@
                 </w:tcPr>
                 <w:p>
                   <w:r>
-                    <w:t>Player buys a house/hotel for a property in their owned set; difference between houses on said property is 1 greater than the houses on other properties in the same set.</w:t>
+                    <w:t xml:space="preserve">Player buys a house/hotel for a property in their owned set; difference between houses on said property is 1 greater than the houses on </w:t>
+                  </w:r>
+                  <w:r>
+                    <w:lastRenderedPageBreak/>
+                    <w:t>other properties in the same set.</w:t>
                   </w:r>
                 </w:p>
               </w:tc>
@@ -2310,13 +2535,18 @@
                 </w:tcPr>
                 <w:p>
                   <w:r>
+                    <w:lastRenderedPageBreak/>
                     <w:t>Player clicks ‘buy house/hotel’ button [button click].</w:t>
                   </w:r>
                 </w:p>
                 <w:p/>
                 <w:p>
                   <w:r>
-                    <w:t>Difference between houses in the set is 1 [integer].</w:t>
+                    <w:t xml:space="preserve">Difference between houses in the </w:t>
+                  </w:r>
+                  <w:r>
+                    <w:lastRenderedPageBreak/>
+                    <w:t>set is 1 [integer].</w:t>
                   </w:r>
                 </w:p>
               </w:tc>
@@ -2326,6 +2556,7 @@
                 </w:tcPr>
                 <w:p>
                   <w:r>
+                    <w:lastRenderedPageBreak/>
                     <w:t>Error message is displayed; transaction is not completed.</w:t>
                   </w:r>
                 </w:p>
@@ -2443,7 +2674,6 @@
                 </w:tcPr>
                 <w:p>
                   <w:r>
-                    <w:lastRenderedPageBreak/>
                     <w:t>16</w:t>
                   </w:r>
                 </w:p>
@@ -2728,7 +2958,11 @@
                   </w:r>
                   <w:proofErr w:type="gramEnd"/>
                   <w:r>
-                    <w:t xml:space="preserve"> placed on ‘just visiting’; player cannot make any other actions that turn.</w:t>
+                    <w:t xml:space="preserve"> placed on ‘just visiting’; player cannot make any other </w:t>
+                  </w:r>
+                  <w:r>
+                    <w:lastRenderedPageBreak/>
+                    <w:t>actions that turn.</w:t>
                   </w:r>
                 </w:p>
               </w:tc>
@@ -2738,6 +2972,7 @@
                 </w:tcPr>
                 <w:p>
                   <w:r>
+                    <w:lastRenderedPageBreak/>
                     <w:t xml:space="preserve">The player is moved to the just visiting position. </w:t>
                   </w:r>
                 </w:p>
@@ -2791,11 +3026,7 @@
                 </w:tcPr>
                 <w:p>
                   <w:r>
-                    <w:t xml:space="preserve">Player’s game token is moved to the ‘jail’ tile and can make no action (including receiving rent) for the </w:t>
-                  </w:r>
-                  <w:r>
-                    <w:lastRenderedPageBreak/>
-                    <w:t>next 2 rounds.</w:t>
+                    <w:t>Player’s game token is moved to the ‘jail’ tile and can make no action (including receiving rent) for the next 2 rounds.</w:t>
                   </w:r>
                 </w:p>
               </w:tc>
@@ -2805,7 +3036,6 @@
                 </w:tcPr>
                 <w:p>
                   <w:r>
-                    <w:lastRenderedPageBreak/>
                     <w:t>The players in jail Boolean is set to true. And the player can only roll to get out of jail</w:t>
                   </w:r>
                 </w:p>
@@ -2831,8 +3061,6 @@
                   <w:r>
                     <w:t>22</w:t>
                   </w:r>
-                  <w:bookmarkStart w:id="0" w:name="_GoBack"/>
-                  <w:bookmarkEnd w:id="0"/>
                 </w:p>
               </w:tc>
               <w:tc>

</xml_diff>